<commit_message>
Update do currículo em inglês
</commit_message>
<xml_diff>
--- a/documents/Resume - Daniel Basso Ribas.docx
+++ b/documents/Resume - Daniel Basso Ribas.docx
@@ -208,8 +208,6 @@
             </w:r>
           </w:p>
         </w:tc>
-        <w:bookmarkStart w:id="0" w:name="_GoBack"/>
-        <w:bookmarkEnd w:id="0"/>
       </w:tr>
       <w:tr>
         <w:tc>
@@ -636,9 +634,11 @@
                                 <w:szCs w:val="18"/>
                                 <w:lang w:val="en-US"/>
                               </w:rPr>
-                              <w:t xml:space="preserve"> Relationship Center, performing bank transactions, answering questions and clarifying procedures for clients. Subsequently, I performance duties in the judicial area, assisting with the Bank's defense in judgments. From 2016 on, I work with software development, mixing this activity with data analysis and maintenance of the computing infrastructure. My primary role is web development in Java and in some cases PHP. I also use SQL databases, R, Python and software to build interactive data analysis, such as Spotfire.</w:t>
+                              <w:t xml:space="preserve"> Call Center, performing bank transactions, answering questions and clarifying procedures for clients. Subsequently, I performed duties in the judicial area, assisting with the Bank's defense in judgments. From 2016 onwards, I work with software development, mixing this activity with data analysis and maintenance of the computational infrastructure. My primary role is web development in Java and in some cases PHP. I also use SQL databases, R, Python and software to build interactive data analysis, such as Spotfire.</w:t>
                             </w:r>
                           </w:p>
+                          <w:bookmarkStart w:id="0" w:name="_GoBack" w:displacedByCustomXml="next"/>
+                          <w:bookmarkEnd w:id="0" w:displacedByCustomXml="next"/>
                         </w:sdtContent>
                       </w:sdt>
                     </w:sdtContent>
@@ -788,37 +788,7 @@
                             <w:lang w:val="en-US"/>
                             <w14:ligatures w14:val="none"/>
                           </w:rPr>
-                          <w:t xml:space="preserve">The Applied Statistics Laboratory (LEA) provides statistical advice to research carried out at the Federal University of Paraná and other educational and research institutions, with the involvement of teachers and students of the Statistics course. During the consultations, the participant </w:t>
-                        </w:r>
-                        <w:proofErr w:type="gramStart"/>
-                        <w:r>
-                          <w:rPr>
-                            <w:rFonts w:asciiTheme="minorHAnsi" w:eastAsiaTheme="minorHAnsi" w:hAnsiTheme="minorHAnsi" w:cstheme="minorBidi"/>
-                            <w:b w:val="0"/>
-                            <w:bCs w:val="0"/>
-                            <w:caps w:val="0"/>
-                            <w:color w:val="595959" w:themeColor="text1" w:themeTint="A6"/>
-                            <w:sz w:val="18"/>
-                            <w:szCs w:val="18"/>
-                            <w:lang w:val="en-US"/>
-                            <w14:ligatures w14:val="none"/>
-                          </w:rPr>
-                          <w:t>has the opportunity to</w:t>
-                        </w:r>
-                        <w:proofErr w:type="gramEnd"/>
-                        <w:r>
-                          <w:rPr>
-                            <w:rFonts w:asciiTheme="minorHAnsi" w:eastAsiaTheme="minorHAnsi" w:hAnsiTheme="minorHAnsi" w:cstheme="minorBidi"/>
-                            <w:b w:val="0"/>
-                            <w:bCs w:val="0"/>
-                            <w:caps w:val="0"/>
-                            <w:color w:val="595959" w:themeColor="text1" w:themeTint="A6"/>
-                            <w:sz w:val="18"/>
-                            <w:szCs w:val="18"/>
-                            <w:lang w:val="en-US"/>
-                            <w14:ligatures w14:val="none"/>
-                          </w:rPr>
-                          <w:t xml:space="preserve"> apply what is seen during the course in practice, in addition to developing customer relationship skills. </w:t>
+                          <w:t xml:space="preserve">The Applied Statistics Laboratory (LEA) provides statistical advice to research carried out at the Federal University of Paraná and other educational and research institutions, with the involvement of teachers and students of the Statistics course. During the consultations, the participant has the opportunity to apply what is seen during the course in practice, in addition to developing customer relationship skills. </w:t>
                         </w:r>
                       </w:p>
                       <w:sdt>
@@ -2172,7 +2142,7 @@
       </w:pPr>
     </w:pPrDefault>
   </w:docDefaults>
-  <w:latentStyles w:defLockedState="0" w:defUIPriority="99" w:defSemiHidden="0" w:defUnhideWhenUsed="0" w:defQFormat="0" w:count="377">
+  <w:latentStyles w:defLockedState="0" w:defUIPriority="99" w:defSemiHidden="0" w:defUnhideWhenUsed="0" w:defQFormat="0" w:count="376">
     <w:lsdException w:name="Normal" w:uiPriority="0" w:qFormat="1"/>
     <w:lsdException w:name="heading 1" w:uiPriority="1" w:qFormat="1"/>
     <w:lsdException w:name="heading 2" w:semiHidden="1" w:uiPriority="1" w:unhideWhenUsed="1" w:qFormat="1"/>
@@ -2549,7 +2519,6 @@
     <w:lsdException w:name="Hashtag" w:semiHidden="1" w:unhideWhenUsed="1"/>
     <w:lsdException w:name="Unresolved Mention" w:semiHidden="1" w:unhideWhenUsed="1"/>
     <w:lsdException w:name="Smart Link" w:semiHidden="1" w:unhideWhenUsed="1"/>
-    <w:lsdException w:name="Smart Link Error" w:semiHidden="1" w:unhideWhenUsed="1"/>
   </w:latentStyles>
   <w:style w:type="paragraph" w:default="1" w:styleId="Normal">
     <w:name w:val="Normal"/>
@@ -3796,6 +3765,7 @@
     <w:rsidRoot w:val="00F034AE"/>
     <w:rsid w:val="001B07E8"/>
     <w:rsid w:val="005030D6"/>
+    <w:rsid w:val="0064064C"/>
     <w:rsid w:val="00746949"/>
     <w:rsid w:val="007D368B"/>
     <w:rsid w:val="00990EBB"/>
@@ -3847,7 +3817,7 @@
       </w:pPr>
     </w:pPrDefault>
   </w:docDefaults>
-  <w:latentStyles w:defLockedState="0" w:defUIPriority="99" w:defSemiHidden="0" w:defUnhideWhenUsed="0" w:defQFormat="0" w:count="377">
+  <w:latentStyles w:defLockedState="0" w:defUIPriority="99" w:defSemiHidden="0" w:defUnhideWhenUsed="0" w:defQFormat="0" w:count="376">
     <w:lsdException w:name="Normal" w:uiPriority="0" w:qFormat="1"/>
     <w:lsdException w:name="heading 1" w:uiPriority="9" w:qFormat="1"/>
     <w:lsdException w:name="heading 2" w:semiHidden="1" w:uiPriority="9" w:unhideWhenUsed="1" w:qFormat="1"/>
@@ -4224,7 +4194,6 @@
     <w:lsdException w:name="Hashtag" w:semiHidden="1" w:unhideWhenUsed="1"/>
     <w:lsdException w:name="Unresolved Mention" w:semiHidden="1" w:unhideWhenUsed="1"/>
     <w:lsdException w:name="Smart Link" w:semiHidden="1" w:unhideWhenUsed="1"/>
-    <w:lsdException w:name="Smart Link Error" w:semiHidden="1" w:unhideWhenUsed="1"/>
   </w:latentStyles>
   <w:style w:type="paragraph" w:default="1" w:styleId="Normal">
     <w:name w:val="Normal"/>

</xml_diff>

<commit_message>
Atualização currículo em Inglês.
</commit_message>
<xml_diff>
--- a/documents/Resume - Daniel Basso Ribas.docx
+++ b/documents/Resume - Daniel Basso Ribas.docx
@@ -85,7 +85,6 @@
         </w:rPr>
         <w:t>/</w:t>
       </w:r>
-      <w:proofErr w:type="spellStart"/>
       <w:r>
         <w:rPr>
           <w:sz w:val="16"/>
@@ -93,7 +92,6 @@
         </w:rPr>
         <w:t>english</w:t>
       </w:r>
-      <w:proofErr w:type="spellEnd"/>
     </w:p>
     <w:p>
       <w:pPr>
@@ -310,67 +308,7 @@
                 <w:lang w:val="en-US"/>
                 <w14:ligatures w14:val="none"/>
               </w:rPr>
-              <w:t xml:space="preserve">Software development with PHP, Java (Spring Boot) and </w:t>
-            </w:r>
-            <w:proofErr w:type="spellStart"/>
-            <w:r>
-              <w:rPr>
-                <w:rFonts w:asciiTheme="minorHAnsi" w:eastAsiaTheme="minorHAnsi" w:hAnsiTheme="minorHAnsi" w:cstheme="minorBidi"/>
-                <w:b w:val="0"/>
-                <w:bCs w:val="0"/>
-                <w:caps w:val="0"/>
-                <w:color w:val="595959" w:themeColor="text1" w:themeTint="A6"/>
-                <w:sz w:val="18"/>
-                <w:szCs w:val="18"/>
-                <w:lang w:val="en-US"/>
-                <w14:ligatures w14:val="none"/>
-              </w:rPr>
-              <w:t>Javascript</w:t>
-            </w:r>
-            <w:proofErr w:type="spellEnd"/>
-            <w:r>
-              <w:rPr>
-                <w:rFonts w:asciiTheme="minorHAnsi" w:eastAsiaTheme="minorHAnsi" w:hAnsiTheme="minorHAnsi" w:cstheme="minorBidi"/>
-                <w:b w:val="0"/>
-                <w:bCs w:val="0"/>
-                <w:caps w:val="0"/>
-                <w:color w:val="595959" w:themeColor="text1" w:themeTint="A6"/>
-                <w:sz w:val="18"/>
-                <w:szCs w:val="18"/>
-                <w:lang w:val="en-US"/>
-                <w14:ligatures w14:val="none"/>
-              </w:rPr>
-              <w:t xml:space="preserve"> (</w:t>
-            </w:r>
-            <w:proofErr w:type="spellStart"/>
-            <w:r>
-              <w:rPr>
-                <w:rFonts w:asciiTheme="minorHAnsi" w:eastAsiaTheme="minorHAnsi" w:hAnsiTheme="minorHAnsi" w:cstheme="minorBidi"/>
-                <w:b w:val="0"/>
-                <w:bCs w:val="0"/>
-                <w:caps w:val="0"/>
-                <w:color w:val="595959" w:themeColor="text1" w:themeTint="A6"/>
-                <w:sz w:val="18"/>
-                <w:szCs w:val="18"/>
-                <w:lang w:val="en-US"/>
-                <w14:ligatures w14:val="none"/>
-              </w:rPr>
-              <w:t>JQuery</w:t>
-            </w:r>
-            <w:proofErr w:type="spellEnd"/>
-            <w:r>
-              <w:rPr>
-                <w:rFonts w:asciiTheme="minorHAnsi" w:eastAsiaTheme="minorHAnsi" w:hAnsiTheme="minorHAnsi" w:cstheme="minorBidi"/>
-                <w:b w:val="0"/>
-                <w:bCs w:val="0"/>
-                <w:caps w:val="0"/>
-                <w:color w:val="595959" w:themeColor="text1" w:themeTint="A6"/>
-                <w:sz w:val="18"/>
-                <w:szCs w:val="18"/>
-                <w:lang w:val="en-US"/>
-                <w14:ligatures w14:val="none"/>
-              </w:rPr>
-              <w:t>) with HTML and CSS;</w:t>
+              <w:t>Software development with PHP, Java (Spring Boot) and Javascript (JQuery) with HTML and CSS;</w:t>
             </w:r>
           </w:p>
           <w:p>
@@ -396,37 +334,7 @@
                 <w:lang w:val="en-US"/>
                 <w14:ligatures w14:val="none"/>
               </w:rPr>
-              <w:t>Other skills include using databases (</w:t>
-            </w:r>
-            <w:proofErr w:type="spellStart"/>
-            <w:r>
-              <w:rPr>
-                <w:rFonts w:asciiTheme="minorHAnsi" w:eastAsiaTheme="minorHAnsi" w:hAnsiTheme="minorHAnsi" w:cstheme="minorBidi"/>
-                <w:b w:val="0"/>
-                <w:bCs w:val="0"/>
-                <w:caps w:val="0"/>
-                <w:color w:val="595959" w:themeColor="text1" w:themeTint="A6"/>
-                <w:sz w:val="18"/>
-                <w:szCs w:val="18"/>
-                <w:lang w:val="en-US"/>
-                <w14:ligatures w14:val="none"/>
-              </w:rPr>
-              <w:t>MySql</w:t>
-            </w:r>
-            <w:proofErr w:type="spellEnd"/>
-            <w:r>
-              <w:rPr>
-                <w:rFonts w:asciiTheme="minorHAnsi" w:eastAsiaTheme="minorHAnsi" w:hAnsiTheme="minorHAnsi" w:cstheme="minorBidi"/>
-                <w:b w:val="0"/>
-                <w:bCs w:val="0"/>
-                <w:caps w:val="0"/>
-                <w:color w:val="595959" w:themeColor="text1" w:themeTint="A6"/>
-                <w:sz w:val="18"/>
-                <w:szCs w:val="18"/>
-                <w:lang w:val="en-US"/>
-                <w14:ligatures w14:val="none"/>
-              </w:rPr>
-              <w:t>), agile methodologies like Scrum and Lean Inception.</w:t>
+              <w:t>Other skills include using databases (MySql), agile methodologies like Scrum and Lean Inception.</w:t>
             </w:r>
           </w:p>
         </w:tc>
@@ -561,6 +469,8 @@
                         </w:sdtPr>
                         <w:sdtEndPr/>
                         <w:sdtContent>
+                          <w:bookmarkStart w:id="0" w:name="_GoBack" w:displacedByCustomXml="prev"/>
+                          <w:bookmarkEnd w:id="0" w:displacedByCustomXml="prev"/>
                           <w:p>
                             <w:pPr>
                               <w:pStyle w:val="ttulo2"/>
@@ -577,7 +487,7 @@
                                 <w:szCs w:val="18"/>
                                 <w:lang w:val="en-US"/>
                               </w:rPr>
-                              <w:t>JUNIOR TECHNICAL ANALYST, BANCO DO BRASIL S.A. (BANK OF BRAZIL S.A.)</w:t>
+                              <w:t>TECHNICAL ANALYST, BANCO DO BRASIL S.A. (BANK OF BRAZIL S.A.)</w:t>
                             </w:r>
                           </w:p>
                           <w:p>
@@ -616,29 +526,9 @@
                                 <w:szCs w:val="18"/>
                                 <w:lang w:val="en-US"/>
                               </w:rPr>
-                              <w:t xml:space="preserve">My first occupation was at Banco do </w:t>
-                            </w:r>
-                            <w:proofErr w:type="spellStart"/>
-                            <w:r>
-                              <w:rPr>
-                                <w:sz w:val="18"/>
-                                <w:szCs w:val="18"/>
-                                <w:lang w:val="en-US"/>
-                              </w:rPr>
-                              <w:t>Brasil</w:t>
-                            </w:r>
-                            <w:proofErr w:type="spellEnd"/>
-                            <w:r>
-                              <w:rPr>
-                                <w:sz w:val="18"/>
-                                <w:szCs w:val="18"/>
-                                <w:lang w:val="en-US"/>
-                              </w:rPr>
-                              <w:t xml:space="preserve"> Call Center, performing bank transactions, answering questions and clarifying procedures for clients. Subsequently, I performed duties in the judicial area, assisting with the Bank's defense in judgments. From 2016 onwards, I work with software development, mixing this activity with data analysis and maintenance of the computational infrastructure. My primary role is web development in Java and in some cases PHP. I also use SQL databases, R, Python and software to build interactive data analysis, such as Spotfire.</w:t>
+                              <w:t>My first occupation was at Banco do Brasil Call Center, performing bank transactions, answering questions and clarifying procedures for clients. Subsequently, I performed duties in the judicial area, assisting with the Bank's defense in judgments. From 2016 onwards, I work with software development, mixing this activity with data analysis and maintenance of the computational infrastructure. My primary role is web development in Java and in some cases PHP. I also use SQL databases, R, Python and software to build interactive data analysis, such as Spotfire.</w:t>
                             </w:r>
                           </w:p>
-                          <w:bookmarkStart w:id="0" w:name="_GoBack" w:displacedByCustomXml="next"/>
-                          <w:bookmarkEnd w:id="0" w:displacedByCustomXml="next"/>
                         </w:sdtContent>
                       </w:sdt>
                     </w:sdtContent>
@@ -1465,43 +1355,7 @@
                                 <w:szCs w:val="18"/>
                                 <w:lang w:val="en-US"/>
                               </w:rPr>
-                              <w:t xml:space="preserve">Training conducted by the company </w:t>
-                            </w:r>
-                            <w:proofErr w:type="spellStart"/>
-                            <w:r>
-                              <w:rPr>
-                                <w:sz w:val="18"/>
-                                <w:szCs w:val="18"/>
-                                <w:lang w:val="en-US"/>
-                              </w:rPr>
-                              <w:t>Elaborata</w:t>
-                            </w:r>
-                            <w:proofErr w:type="spellEnd"/>
-                            <w:r>
-                              <w:rPr>
-                                <w:sz w:val="18"/>
-                                <w:szCs w:val="18"/>
-                                <w:lang w:val="en-US"/>
-                              </w:rPr>
-                              <w:t xml:space="preserve"> </w:t>
-                            </w:r>
-                            <w:proofErr w:type="spellStart"/>
-                            <w:r>
-                              <w:rPr>
-                                <w:sz w:val="18"/>
-                                <w:szCs w:val="18"/>
-                                <w:lang w:val="en-US"/>
-                              </w:rPr>
-                              <w:t>Informática</w:t>
-                            </w:r>
-                            <w:proofErr w:type="spellEnd"/>
-                            <w:r>
-                              <w:rPr>
-                                <w:sz w:val="18"/>
-                                <w:szCs w:val="18"/>
-                                <w:lang w:val="en-US"/>
-                              </w:rPr>
-                              <w:t xml:space="preserve"> with workload of 12h and 60h respectively.</w:t>
+                              <w:t>Training conducted by the company Elaborata Informática with workload of 12h and 60h respectively.</w:t>
                             </w:r>
                           </w:p>
                         </w:sdtContent>
@@ -1942,18 +1796,8 @@
                                 <w:szCs w:val="18"/>
                                 <w:lang w:val="en-US"/>
                               </w:rPr>
-                              <w:t xml:space="preserve">, Banco do </w:t>
-                            </w:r>
-                            <w:proofErr w:type="spellStart"/>
-                            <w:r>
-                              <w:rPr>
-                                <w:sz w:val="18"/>
-                                <w:szCs w:val="18"/>
-                                <w:lang w:val="en-US"/>
-                              </w:rPr>
-                              <w:t>Brasil</w:t>
-                            </w:r>
-                            <w:proofErr w:type="spellEnd"/>
+                              <w:t>, Banco do Brasil</w:t>
+                            </w:r>
                             <w:r>
                               <w:rPr>
                                 <w:sz w:val="18"/>
@@ -3765,7 +3609,6 @@
     <w:rsidRoot w:val="00F034AE"/>
     <w:rsid w:val="001B07E8"/>
     <w:rsid w:val="005030D6"/>
-    <w:rsid w:val="0064064C"/>
     <w:rsid w:val="00746949"/>
     <w:rsid w:val="007D368B"/>
     <w:rsid w:val="00990EBB"/>
@@ -3773,6 +3616,7 @@
     <w:rsid w:val="00B122F7"/>
     <w:rsid w:val="00D20BBB"/>
     <w:rsid w:val="00E45D41"/>
+    <w:rsid w:val="00E67566"/>
     <w:rsid w:val="00EA7AD1"/>
     <w:rsid w:val="00EC6E70"/>
     <w:rsid w:val="00F034AE"/>

</xml_diff>